<commit_message>
modificat informe, descripcio dels procediments
</commit_message>
<xml_diff>
--- a/informe_practica.docx
+++ b/informe_practica.docx
@@ -210,6 +210,219 @@
     <w:p>
       <w:pPr>
         <w:rPr>
+          <w:rFonts w:ascii="Arial" w:hAnsi="Arial" w:cs="Arial"/>
+          <w:lang w:val="ca-ES"/>
+        </w:rPr>
+      </w:pPr>
+      <w:r>
+        <w:rPr>
+          <w:rFonts w:ascii="Arial" w:hAnsi="Arial" w:cs="Arial"/>
+          <w:lang w:val="ca-ES"/>
+        </w:rPr>
+        <w:t xml:space="preserve">Les funcions principals son </w:t>
+      </w:r>
+      <w:r>
+        <w:rPr>
+          <w:rFonts w:ascii="Arial" w:hAnsi="Arial" w:cs="Arial"/>
+          <w:i/>
+          <w:lang w:val="ca-ES"/>
+        </w:rPr>
+        <w:t>recomanació_rapida</w:t>
+      </w:r>
+      <w:r>
+        <w:rPr>
+          <w:rFonts w:ascii="Arial" w:hAnsi="Arial" w:cs="Arial"/>
+          <w:lang w:val="ca-ES"/>
+        </w:rPr>
+        <w:t xml:space="preserve">, </w:t>
+      </w:r>
+      <w:r>
+        <w:rPr>
+          <w:rFonts w:ascii="Arial" w:hAnsi="Arial" w:cs="Arial"/>
+          <w:i/>
+          <w:lang w:val="ca-ES"/>
+        </w:rPr>
+        <w:t>llistar_per_any</w:t>
+      </w:r>
+      <w:r>
+        <w:rPr>
+          <w:rFonts w:ascii="Arial" w:hAnsi="Arial" w:cs="Arial"/>
+          <w:lang w:val="ca-ES"/>
+        </w:rPr>
+        <w:t xml:space="preserve">, </w:t>
+      </w:r>
+      <w:r>
+        <w:rPr>
+          <w:rFonts w:ascii="Arial" w:hAnsi="Arial" w:cs="Arial"/>
+          <w:i/>
+          <w:lang w:val="ca-ES"/>
+        </w:rPr>
+        <w:t xml:space="preserve">llistar_per_rating </w:t>
+      </w:r>
+      <w:r>
+        <w:rPr>
+          <w:rFonts w:ascii="Arial" w:hAnsi="Arial" w:cs="Arial"/>
+          <w:lang w:val="ca-ES"/>
+        </w:rPr>
+        <w:t xml:space="preserve">i </w:t>
+      </w:r>
+      <w:r>
+        <w:rPr>
+          <w:rFonts w:ascii="Arial" w:hAnsi="Arial" w:cs="Arial"/>
+          <w:i/>
+          <w:lang w:val="ca-ES"/>
+        </w:rPr>
+        <w:t>criteris_de_cerca</w:t>
+      </w:r>
+      <w:r>
+        <w:rPr>
+          <w:rFonts w:ascii="Arial" w:hAnsi="Arial" w:cs="Arial"/>
+          <w:lang w:val="ca-ES"/>
+        </w:rPr>
+        <w:t>.</w:t>
+      </w:r>
+    </w:p>
+    <w:p>
+      <w:pPr>
+        <w:rPr>
+          <w:rFonts w:ascii="Arial" w:hAnsi="Arial" w:cs="Arial"/>
+          <w:lang w:val="ca-ES"/>
+        </w:rPr>
+      </w:pPr>
+      <w:r>
+        <w:rPr>
+          <w:rFonts w:ascii="Arial" w:hAnsi="Arial" w:cs="Arial"/>
+          <w:lang w:val="ca-ES"/>
+        </w:rPr>
+        <w:t xml:space="preserve">A </w:t>
+      </w:r>
+      <w:r>
+        <w:rPr>
+          <w:rFonts w:ascii="Arial" w:hAnsi="Arial" w:cs="Arial"/>
+          <w:i/>
+          <w:lang w:val="ca-ES"/>
+        </w:rPr>
+        <w:t>recomanació_rapida</w:t>
+      </w:r>
+      <w:r>
+        <w:rPr>
+          <w:rFonts w:ascii="Arial" w:hAnsi="Arial" w:cs="Arial"/>
+          <w:lang w:val="ca-ES"/>
+        </w:rPr>
+        <w:t xml:space="preserve">, mostrem per pantalla una sèrie/pel·lícula aleatòria. Si les preferències han sigut modificades, recomanació_rapida, només utilitzarà les series/pel·lícules que coincideixin amb els criteris de cerca. </w:t>
+      </w:r>
+    </w:p>
+    <w:p>
+      <w:pPr>
+        <w:rPr>
+          <w:rFonts w:ascii="Arial" w:hAnsi="Arial" w:cs="Arial"/>
+          <w:lang w:val="ca-ES"/>
+        </w:rPr>
+      </w:pPr>
+      <w:r>
+        <w:rPr>
+          <w:rFonts w:ascii="Arial" w:hAnsi="Arial" w:cs="Arial"/>
+          <w:lang w:val="ca-ES"/>
+        </w:rPr>
+        <w:t xml:space="preserve">La funció </w:t>
+      </w:r>
+      <w:r>
+        <w:rPr>
+          <w:rFonts w:ascii="Arial" w:hAnsi="Arial" w:cs="Arial"/>
+          <w:i/>
+          <w:lang w:val="ca-ES"/>
+        </w:rPr>
+        <w:t>llistar_per_any</w:t>
+      </w:r>
+      <w:r>
+        <w:rPr>
+          <w:rFonts w:ascii="Arial" w:hAnsi="Arial" w:cs="Arial"/>
+          <w:lang w:val="ca-ES"/>
+        </w:rPr>
+        <w:t>, llegeix un any introduït per l’usuari que després utilitzarà per mostrar per pantalla una llista amb totes les series/pel·lícules que hagin sigut publicades aquell any.</w:t>
+      </w:r>
+    </w:p>
+    <w:p>
+      <w:pPr>
+        <w:rPr>
+          <w:rFonts w:ascii="Arial" w:hAnsi="Arial" w:cs="Arial"/>
+          <w:u w:val="single"/>
+          <w:lang w:val="ca-ES"/>
+        </w:rPr>
+      </w:pPr>
+      <w:r>
+        <w:rPr>
+          <w:rFonts w:ascii="Arial" w:hAnsi="Arial" w:cs="Arial"/>
+          <w:i/>
+          <w:lang w:val="ca-ES"/>
+        </w:rPr>
+        <w:t>llistar_per_rating</w:t>
+      </w:r>
+      <w:r>
+        <w:rPr>
+          <w:rFonts w:ascii="Arial" w:hAnsi="Arial" w:cs="Arial"/>
+          <w:lang w:val="ca-ES"/>
+        </w:rPr>
+        <w:t xml:space="preserve"> llegeix </w:t>
+      </w:r>
+      <w:r>
+        <w:rPr>
+          <w:rFonts w:ascii="Arial" w:hAnsi="Arial" w:cs="Arial"/>
+          <w:lang w:val="ca-ES"/>
+        </w:rPr>
+        <w:t>el nombre d’estrelles que ha entrat l’usuari i mostra per pantalla les series/pel·lícules que tinguin el mateix nombre d’estrelles o més.</w:t>
+      </w:r>
+    </w:p>
+    <w:p>
+      <w:pPr>
+        <w:rPr>
+          <w:rFonts w:ascii="Arial" w:hAnsi="Arial" w:cs="Arial"/>
+          <w:i/>
+          <w:lang w:val="ca-ES"/>
+        </w:rPr>
+      </w:pPr>
+      <w:r>
+        <w:rPr>
+          <w:rFonts w:ascii="Arial" w:hAnsi="Arial" w:cs="Arial"/>
+          <w:lang w:val="ca-ES"/>
+        </w:rPr>
+        <w:t>La ultima funci</w:t>
+      </w:r>
+      <w:r>
+        <w:rPr>
+          <w:rFonts w:ascii="Arial" w:hAnsi="Arial" w:cs="Arial"/>
+          <w:lang w:val="ca-ES"/>
+        </w:rPr>
+        <w:t xml:space="preserve">ó </w:t>
+      </w:r>
+      <w:r>
+        <w:rPr>
+          <w:rFonts w:ascii="Arial" w:hAnsi="Arial" w:cs="Arial"/>
+          <w:i/>
+          <w:lang w:val="ca-ES"/>
+        </w:rPr>
+        <w:t>criteris_de_cerca</w:t>
+      </w:r>
+      <w:r>
+        <w:rPr>
+          <w:rFonts w:ascii="Arial" w:hAnsi="Arial" w:cs="Arial"/>
+          <w:lang w:val="ca-ES"/>
+        </w:rPr>
+        <w:t xml:space="preserve">, obre un menú on pots escollir entre modificar les preferències, eliminar-les, o mostrar-les. Si esculls modificar les preferències, </w:t>
+      </w:r>
+      <w:r>
+        <w:rPr>
+          <w:rFonts w:ascii="Arial" w:hAnsi="Arial" w:cs="Arial"/>
+          <w:lang w:val="ca-ES"/>
+        </w:rPr>
+        <w:t>hauràs de seguir les instruccions i introduir els valors, si no introdueixes res aquell criteri serà ignorat. Si esculls l’opció d’eliminar les preferències, s’eliminaran els valors que hagis introduït als criteris. Si esculls la tercera opció, mostrarà el nom dels criteris i els valors que has entrat.</w:t>
+      </w:r>
+      <w:bookmarkStart w:id="0" w:name="_GoBack"/>
+      <w:bookmarkEnd w:id="0"/>
+    </w:p>
+    <w:p>
+      <w:pPr>
+        <w:rPr>
           <w:b/>
           <w:sz w:val="24"/>
           <w:lang w:val="ca-ES"/>
@@ -825,6 +1038,7 @@
           <w:rFonts w:ascii="Arial" w:hAnsi="Arial" w:cs="Arial"/>
           <w:lang w:val="ca-ES"/>
         </w:rPr>
+        <w:lastRenderedPageBreak/>
         <w:t xml:space="preserve">Un dels primers problemes que vam </w:t>
       </w:r>
       <w:r>
@@ -1107,8 +1321,6 @@
         </w:rPr>
         <w:t>.</w:t>
       </w:r>
-      <w:bookmarkStart w:id="0" w:name="_GoBack"/>
-      <w:bookmarkEnd w:id="0"/>
     </w:p>
     <w:sectPr>
       <w:pgSz w:w="11906" w:h="16838"/>

</xml_diff>

<commit_message>
añadidas explicaciones extras en fncionalidad
</commit_message>
<xml_diff>
--- a/informe_practica.docx
+++ b/informe_practica.docx
@@ -130,29 +130,65 @@
         <w:pStyle w:val="Normal"/>
         <w:rPr>
           <w:rFonts w:ascii="Arial" w:hAnsi="Arial" w:cs="Arial"/>
-          <w:lang w:val="ca-ES"/>
-        </w:rPr>
-      </w:pPr>
-      <w:r>
-        <w:rPr>
-          <w:rFonts w:cs="Arial" w:ascii="Arial" w:hAnsi="Arial"/>
-          <w:lang w:val="ca-ES"/>
-        </w:rPr>
-      </w:r>
-    </w:p>
-    <w:p>
-      <w:pPr>
-        <w:pStyle w:val="Normal"/>
-        <w:rPr/>
-      </w:pPr>
-      <w:r>
-        <w:rPr>
-          <w:rFonts w:cs="Arial" w:ascii="Arial" w:hAnsi="Arial"/>
-          <w:b/>
-          <w:sz w:val="24"/>
-          <w:lang w:val="ca-ES"/>
-        </w:rPr>
-        <w:t>Cada opció s’ha desenvolupat per separat.</w:t>
+          <w:i w:val="false"/>
+          <w:i w:val="false"/>
+          <w:iCs w:val="false"/>
+          <w:lang w:val="ca-ES"/>
+        </w:rPr>
+      </w:pPr>
+      <w:r>
+        <w:rPr/>
+      </w:r>
+    </w:p>
+    <w:p>
+      <w:pPr>
+        <w:pStyle w:val="Normal"/>
+        <w:rPr/>
+      </w:pPr>
+      <w:r>
+        <w:rPr>
+          <w:rFonts w:cs="Arial" w:ascii="Arial" w:hAnsi="Arial"/>
+          <w:i w:val="false"/>
+          <w:iCs w:val="false"/>
+          <w:lang w:val="ca-ES"/>
+        </w:rPr>
+        <w:t xml:space="preserve">Per desenvolupar aquest script hem seguit les pautes de l’enunciat. </w:t>
+      </w:r>
+      <w:r>
+        <w:rPr>
+          <w:rFonts w:cs="Arial" w:ascii="Arial" w:hAnsi="Arial"/>
+          <w:i w:val="false"/>
+          <w:iCs w:val="false"/>
+          <w:lang w:val="ca-ES"/>
+        </w:rPr>
+        <w:t>Cada o</w:t>
+      </w:r>
+      <w:r>
+        <w:rPr>
+          <w:rFonts w:cs="Arial" w:ascii="Arial" w:hAnsi="Arial"/>
+          <w:i w:val="false"/>
+          <w:iCs w:val="false"/>
+          <w:lang w:val="ca-ES"/>
+        </w:rPr>
+        <w:t>pció</w:t>
+      </w:r>
+      <w:r>
+        <w:rPr>
+          <w:rFonts w:cs="Arial" w:ascii="Arial" w:hAnsi="Arial"/>
+          <w:i w:val="false"/>
+          <w:iCs w:val="false"/>
+          <w:lang w:val="ca-ES"/>
+        </w:rPr>
+        <w:t xml:space="preserve"> del script s’ha programat independentment en funcions separades </w:t>
+      </w:r>
+      <w:r>
+        <w:rPr>
+          <w:rFonts w:cs="Arial" w:ascii="Arial" w:hAnsi="Arial"/>
+          <w:i w:val="false"/>
+          <w:iCs w:val="false"/>
+          <w:lang w:val="ca-ES"/>
+        </w:rPr>
+        <w:t>que es criden desde el bucle principal o desde altres funcions. D’aquesta manera, ens queda un codi modular i reutilitzable.</w:t>
       </w:r>
     </w:p>
     <w:p>
@@ -167,12 +203,27 @@
         </w:rPr>
       </w:pPr>
       <w:r>
-        <w:rPr>
-          <w:rFonts w:cs="Arial" w:ascii="Arial" w:hAnsi="Arial"/>
+        <w:rPr/>
+      </w:r>
+    </w:p>
+    <w:p>
+      <w:pPr>
+        <w:pStyle w:val="Normal"/>
+        <w:rPr>
+          <w:rFonts w:ascii="Arial" w:hAnsi="Arial" w:cs="Arial"/>
+          <w:b/>
           <w:b/>
           <w:sz w:val="24"/>
           <w:lang w:val="ca-ES"/>
         </w:rPr>
+      </w:pPr>
+      <w:r>
+        <w:rPr>
+          <w:rFonts w:cs="Arial" w:ascii="Arial" w:hAnsi="Arial"/>
+          <w:b/>
+          <w:sz w:val="24"/>
+          <w:lang w:val="ca-ES"/>
+        </w:rPr>
         <w:t>Descripció dels procediments utilitzats a nivell funcional:</w:t>
       </w:r>
     </w:p>
@@ -185,11 +236,106 @@
         </w:rPr>
       </w:pPr>
       <w:r>
-        <w:rPr>
-          <w:rFonts w:cs="Arial" w:ascii="Arial" w:hAnsi="Arial"/>
-          <w:lang w:val="ca-ES"/>
-        </w:rPr>
-        <w:t xml:space="preserve">Per programar hem creat un bucle principal, i funcions que son cridades dins d’aquest. </w:t>
+        <w:rPr/>
+      </w:r>
+    </w:p>
+    <w:p>
+      <w:pPr>
+        <w:pStyle w:val="Normal"/>
+        <w:rPr/>
+      </w:pPr>
+      <w:r>
+        <w:rPr>
+          <w:rFonts w:cs="Arial" w:ascii="Arial" w:hAnsi="Arial"/>
+          <w:lang w:val="ca-ES"/>
+        </w:rPr>
+        <w:t xml:space="preserve">En iniciar el </w:t>
+      </w:r>
+      <w:r>
+        <w:rPr>
+          <w:rFonts w:cs="Arial" w:ascii="Arial" w:hAnsi="Arial"/>
+          <w:i/>
+          <w:iCs/>
+          <w:lang w:val="ca-ES"/>
+        </w:rPr>
+        <w:t>script</w:t>
+      </w:r>
+      <w:r>
+        <w:rPr>
+          <w:rFonts w:cs="Arial" w:ascii="Arial" w:hAnsi="Arial"/>
+          <w:lang w:val="ca-ES"/>
+        </w:rPr>
+        <w:t xml:space="preserve">, s’agafa tot el contingut del fitxer </w:t>
+      </w:r>
+      <w:r>
+        <w:rPr>
+          <w:rFonts w:cs="Arial" w:ascii="Arial" w:hAnsi="Arial"/>
+          <w:i/>
+          <w:iCs/>
+          <w:lang w:val="ca-ES"/>
+        </w:rPr>
+        <w:t>netflix.csv</w:t>
+      </w:r>
+      <w:r>
+        <w:rPr>
+          <w:rFonts w:cs="Arial" w:ascii="Arial" w:hAnsi="Arial"/>
+          <w:lang w:val="ca-ES"/>
+        </w:rPr>
+        <w:t xml:space="preserve"> excepte la primera línia, s’eliminen els duplicats i s’introdueix a un nou fitxer </w:t>
+      </w:r>
+      <w:r>
+        <w:rPr>
+          <w:rFonts w:cs="Arial" w:ascii="Arial" w:hAnsi="Arial"/>
+          <w:i/>
+          <w:iCs/>
+          <w:lang w:val="ca-ES"/>
+        </w:rPr>
+        <w:t>netflix_unique.csv</w:t>
+      </w:r>
+      <w:r>
+        <w:rPr>
+          <w:rFonts w:cs="Arial" w:ascii="Arial" w:hAnsi="Arial"/>
+          <w:lang w:val="ca-ES"/>
+        </w:rPr>
+        <w:t>.</w:t>
+      </w:r>
+    </w:p>
+    <w:p>
+      <w:pPr>
+        <w:pStyle w:val="Normal"/>
+        <w:rPr/>
+      </w:pPr>
+      <w:r>
+        <w:rPr>
+          <w:rFonts w:cs="Arial" w:ascii="Arial" w:hAnsi="Arial"/>
+          <w:lang w:val="ca-ES"/>
+        </w:rPr>
+        <w:t>S</w:t>
+      </w:r>
+      <w:r>
+        <w:rPr>
+          <w:rFonts w:cs="Arial" w:ascii="Arial" w:hAnsi="Arial"/>
+          <w:lang w:val="ca-ES"/>
+        </w:rPr>
+        <w:t xml:space="preserve">i es detecta el fitxer de preferències, es generarà un fitxer </w:t>
+      </w:r>
+      <w:r>
+        <w:rPr>
+          <w:rFonts w:cs="Arial" w:ascii="Arial" w:hAnsi="Arial"/>
+          <w:i/>
+          <w:iCs/>
+          <w:lang w:val="ca-ES"/>
+        </w:rPr>
+        <w:t>filtrat_preferencies.csv</w:t>
+      </w:r>
+      <w:r>
+        <w:rPr>
+          <w:rFonts w:cs="Arial" w:ascii="Arial" w:hAnsi="Arial"/>
+          <w:i w:val="false"/>
+          <w:iCs w:val="false"/>
+          <w:lang w:val="ca-ES"/>
+        </w:rPr>
+        <w:t xml:space="preserve"> que contindrà les series i pel·licules que compleixin les preferències de l’usuari.</w:t>
       </w:r>
     </w:p>
     <w:p>
@@ -201,19 +347,121 @@
         </w:rPr>
       </w:pPr>
       <w:r>
-        <w:rPr>
-          <w:rFonts w:cs="Arial" w:ascii="Arial" w:hAnsi="Arial"/>
-          <w:lang w:val="ca-ES"/>
-        </w:rPr>
-        <w:t xml:space="preserve">Les funcions principals son </w:t>
-      </w:r>
-      <w:r>
-        <w:rPr>
-          <w:rFonts w:cs="Arial" w:ascii="Arial" w:hAnsi="Arial"/>
-          <w:i/>
-          <w:lang w:val="ca-ES"/>
-        </w:rPr>
-        <w:t>recomanació_rapida</w:t>
+        <w:rPr/>
+      </w:r>
+    </w:p>
+    <w:p>
+      <w:pPr>
+        <w:pStyle w:val="Normal"/>
+        <w:rPr/>
+      </w:pPr>
+      <w:r>
+        <w:rPr>
+          <w:rFonts w:cs="Arial" w:ascii="Arial" w:hAnsi="Arial"/>
+          <w:lang w:val="ca-ES"/>
+        </w:rPr>
+        <w:t xml:space="preserve">La base del </w:t>
+      </w:r>
+      <w:r>
+        <w:rPr>
+          <w:rFonts w:cs="Arial" w:ascii="Arial" w:hAnsi="Arial"/>
+          <w:i/>
+          <w:iCs/>
+          <w:lang w:val="ca-ES"/>
+        </w:rPr>
+        <w:t>script</w:t>
+      </w:r>
+      <w:r>
+        <w:rPr>
+          <w:rFonts w:cs="Arial" w:ascii="Arial" w:hAnsi="Arial"/>
+          <w:lang w:val="ca-ES"/>
+        </w:rPr>
+        <w:t xml:space="preserve"> és un bucle amb una estructura de control </w:t>
+      </w:r>
+      <w:r>
+        <w:rPr>
+          <w:rFonts w:cs="Arial" w:ascii="Arial" w:hAnsi="Arial"/>
+          <w:i/>
+          <w:iCs/>
+          <w:lang w:val="ca-ES"/>
+        </w:rPr>
+        <w:t>case</w:t>
+      </w:r>
+      <w:r>
+        <w:rPr>
+          <w:rFonts w:cs="Arial" w:ascii="Arial" w:hAnsi="Arial"/>
+          <w:lang w:val="ca-ES"/>
+        </w:rPr>
+        <w:t>. Això fa la funció de menú que, segons l’opció que seleccioni l’usuari, crida a una funcio o a una altra.</w:t>
+      </w:r>
+      <w:r>
+        <w:rPr>
+          <w:rFonts w:cs="Arial" w:ascii="Arial" w:hAnsi="Arial"/>
+          <w:lang w:val="ca-ES"/>
+        </w:rPr>
+        <w:t xml:space="preserve"> </w:t>
+      </w:r>
+    </w:p>
+    <w:p>
+      <w:pPr>
+        <w:pStyle w:val="Normal"/>
+        <w:rPr/>
+      </w:pPr>
+      <w:r>
+        <w:rPr>
+          <w:rFonts w:cs="Arial" w:ascii="Arial" w:hAnsi="Arial"/>
+          <w:lang w:val="ca-ES"/>
+        </w:rPr>
+        <w:t>Si es selecciona la opció 5, el programa finalitza.</w:t>
+      </w:r>
+    </w:p>
+    <w:p>
+      <w:pPr>
+        <w:pStyle w:val="Normal"/>
+        <w:rPr>
+          <w:rFonts w:ascii="Arial" w:hAnsi="Arial" w:cs="Arial"/>
+          <w:lang w:val="ca-ES"/>
+        </w:rPr>
+      </w:pPr>
+      <w:r>
+        <w:rPr/>
+      </w:r>
+    </w:p>
+    <w:p>
+      <w:pPr>
+        <w:pStyle w:val="Normal"/>
+        <w:rPr/>
+      </w:pPr>
+      <w:r>
+        <w:rPr>
+          <w:rFonts w:cs="Arial" w:ascii="Arial" w:hAnsi="Arial"/>
+          <w:lang w:val="ca-ES"/>
+        </w:rPr>
+        <w:t xml:space="preserve">Les funcions principals son: </w:t>
+      </w:r>
+      <w:r>
+        <w:rPr>
+          <w:rFonts w:cs="Arial" w:ascii="Arial" w:hAnsi="Arial"/>
+          <w:i/>
+          <w:lang w:val="ca-ES"/>
+        </w:rPr>
+        <w:t>recomanaci</w:t>
+      </w:r>
+      <w:r>
+        <w:rPr>
+          <w:rFonts w:cs="Arial" w:ascii="Arial" w:hAnsi="Arial"/>
+          <w:i/>
+          <w:lang w:val="ca-ES"/>
+        </w:rPr>
+        <w:t>o</w:t>
+      </w:r>
+      <w:r>
+        <w:rPr>
+          <w:rFonts w:cs="Arial" w:ascii="Arial" w:hAnsi="Arial"/>
+          <w:i/>
+          <w:lang w:val="ca-ES"/>
+        </w:rPr>
+        <w:t>_rapida</w:t>
       </w:r>
       <w:r>
         <w:rPr>
@@ -271,32 +519,225 @@
     <w:p>
       <w:pPr>
         <w:pStyle w:val="Normal"/>
+        <w:rPr/>
+      </w:pPr>
+      <w:r>
+        <w:rPr>
+          <w:rFonts w:cs="Arial" w:ascii="Arial" w:hAnsi="Arial"/>
+          <w:lang w:val="ca-ES"/>
+        </w:rPr>
+        <w:t xml:space="preserve">A </w:t>
+      </w:r>
+      <w:r>
+        <w:rPr>
+          <w:rFonts w:cs="Arial" w:ascii="Arial" w:hAnsi="Arial"/>
+          <w:i/>
+          <w:lang w:val="ca-ES"/>
+        </w:rPr>
+        <w:t>recomanaci</w:t>
+      </w:r>
+      <w:r>
+        <w:rPr>
+          <w:rFonts w:cs="Arial" w:ascii="Arial" w:hAnsi="Arial"/>
+          <w:i/>
+          <w:lang w:val="ca-ES"/>
+        </w:rPr>
+        <w:t>o</w:t>
+      </w:r>
+      <w:r>
+        <w:rPr>
+          <w:rFonts w:cs="Arial" w:ascii="Arial" w:hAnsi="Arial"/>
+          <w:i/>
+          <w:lang w:val="ca-ES"/>
+        </w:rPr>
+        <w:t>_rapida</w:t>
+      </w:r>
+      <w:r>
+        <w:rPr>
+          <w:rFonts w:cs="Arial" w:ascii="Arial" w:hAnsi="Arial"/>
+          <w:lang w:val="ca-ES"/>
+        </w:rPr>
+        <w:t xml:space="preserve">, mostrem per pantalla una sèrie/pel·lícula aleatòria. Si </w:t>
+      </w:r>
+      <w:r>
+        <w:rPr>
+          <w:rFonts w:cs="Arial" w:ascii="Arial" w:hAnsi="Arial"/>
+          <w:lang w:val="ca-ES"/>
+        </w:rPr>
+        <w:t>hi ha</w:t>
+      </w:r>
+      <w:r>
+        <w:rPr>
+          <w:rFonts w:cs="Arial" w:ascii="Arial" w:hAnsi="Arial"/>
+          <w:lang w:val="ca-ES"/>
+        </w:rPr>
+        <w:t xml:space="preserve"> preferències, </w:t>
+      </w:r>
+      <w:r>
+        <w:rPr>
+          <w:rFonts w:cs="Arial" w:ascii="Arial" w:hAnsi="Arial"/>
+          <w:i/>
+          <w:iCs/>
+          <w:lang w:val="ca-ES"/>
+        </w:rPr>
+        <w:t>recomanaci</w:t>
+      </w:r>
+      <w:r>
+        <w:rPr>
+          <w:rFonts w:cs="Arial" w:ascii="Arial" w:hAnsi="Arial"/>
+          <w:i/>
+          <w:iCs/>
+          <w:lang w:val="ca-ES"/>
+        </w:rPr>
+        <w:t>o</w:t>
+      </w:r>
+      <w:r>
+        <w:rPr>
+          <w:rFonts w:cs="Arial" w:ascii="Arial" w:hAnsi="Arial"/>
+          <w:i/>
+          <w:iCs/>
+          <w:lang w:val="ca-ES"/>
+        </w:rPr>
+        <w:t>_rapida</w:t>
+      </w:r>
+      <w:r>
+        <w:rPr>
+          <w:rFonts w:cs="Arial" w:ascii="Arial" w:hAnsi="Arial"/>
+          <w:lang w:val="ca-ES"/>
+        </w:rPr>
+        <w:t xml:space="preserve"> només utilitzarà les series/pel·lícules que coincideixin amb els criteris de cerca.</w:t>
+      </w:r>
+    </w:p>
+    <w:p>
+      <w:pPr>
+        <w:pStyle w:val="Normal"/>
+        <w:rPr/>
+      </w:pPr>
+      <w:r>
+        <w:rPr>
+          <w:rFonts w:cs="Arial" w:ascii="Arial" w:hAnsi="Arial"/>
+          <w:lang w:val="ca-ES"/>
+        </w:rPr>
+        <w:t>Si el fitxer amb les series filtrades per preferències no té registres, avisarà a l’usuari.</w:t>
+      </w:r>
+    </w:p>
+    <w:p>
+      <w:pPr>
+        <w:pStyle w:val="Normal"/>
+        <w:rPr/>
+      </w:pPr>
+      <w:r>
+        <w:rPr>
+          <w:rFonts w:cs="Arial" w:ascii="Arial" w:hAnsi="Arial"/>
+          <w:lang w:val="ca-ES"/>
+        </w:rPr>
+        <w:t xml:space="preserve">Per escollir un numero de registre aleatori, generem un número aleatori i calculem el residu d’aquest entre el numero de linies del fitxer i li afegim 1. D’aquesta manera ens queda un número entre l’1 </w:t>
+      </w:r>
+      <w:r>
+        <w:rPr>
+          <w:rFonts w:cs="Arial" w:ascii="Arial" w:hAnsi="Arial"/>
+          <w:lang w:val="ca-ES"/>
+        </w:rPr>
+        <w:t>i la longitud del fitxer que podem utilitzar per obtenir el registre.</w:t>
+      </w:r>
+    </w:p>
+    <w:p>
+      <w:pPr>
+        <w:pStyle w:val="Normal"/>
         <w:rPr>
           <w:rFonts w:ascii="Arial" w:hAnsi="Arial" w:cs="Arial"/>
           <w:lang w:val="ca-ES"/>
         </w:rPr>
       </w:pPr>
       <w:r>
-        <w:rPr>
-          <w:rFonts w:cs="Arial" w:ascii="Arial" w:hAnsi="Arial"/>
-          <w:lang w:val="ca-ES"/>
-        </w:rPr>
-        <w:t xml:space="preserve">A </w:t>
-      </w:r>
-      <w:r>
-        <w:rPr>
-          <w:rFonts w:cs="Arial" w:ascii="Arial" w:hAnsi="Arial"/>
-          <w:i/>
-          <w:lang w:val="ca-ES"/>
-        </w:rPr>
-        <w:t>recomanació_rapida</w:t>
-      </w:r>
-      <w:r>
-        <w:rPr>
-          <w:rFonts w:cs="Arial" w:ascii="Arial" w:hAnsi="Arial"/>
-          <w:lang w:val="ca-ES"/>
-        </w:rPr>
-        <w:t xml:space="preserve">, mostrem per pantalla una sèrie/pel·lícula aleatòria. Si les preferències han sigut modificades, recomanació_rapida, només utilitzarà les series/pel·lícules que coincideixin amb els criteris de cerca. </w:t>
+        <w:rPr/>
+      </w:r>
+    </w:p>
+    <w:p>
+      <w:pPr>
+        <w:pStyle w:val="Normal"/>
+        <w:rPr/>
+      </w:pPr>
+      <w:r>
+        <w:rPr>
+          <w:rFonts w:cs="Arial" w:ascii="Arial" w:hAnsi="Arial"/>
+          <w:lang w:val="ca-ES"/>
+        </w:rPr>
+        <w:t xml:space="preserve">La funció </w:t>
+      </w:r>
+      <w:r>
+        <w:rPr>
+          <w:rFonts w:cs="Arial" w:ascii="Arial" w:hAnsi="Arial"/>
+          <w:i/>
+          <w:lang w:val="ca-ES"/>
+        </w:rPr>
+        <w:t>llistar_per_any</w:t>
+      </w:r>
+      <w:r>
+        <w:rPr>
+          <w:rFonts w:cs="Arial" w:ascii="Arial" w:hAnsi="Arial"/>
+          <w:lang w:val="ca-ES"/>
+        </w:rPr>
+        <w:t xml:space="preserve"> llegeix un any introduït per l’usuari </w:t>
+      </w:r>
+      <w:r>
+        <w:rPr>
+          <w:rFonts w:cs="Arial" w:ascii="Arial" w:hAnsi="Arial"/>
+          <w:lang w:val="ca-ES"/>
+        </w:rPr>
+        <w:t xml:space="preserve">i l’utilitza </w:t>
+      </w:r>
+      <w:r>
+        <w:rPr>
+          <w:rFonts w:cs="Arial" w:ascii="Arial" w:hAnsi="Arial"/>
+          <w:lang w:val="ca-ES"/>
+        </w:rPr>
+        <w:t xml:space="preserve">per mostrar per pantalla </w:t>
+      </w:r>
+      <w:r>
+        <w:rPr>
+          <w:rFonts w:cs="Arial" w:ascii="Arial" w:hAnsi="Arial"/>
+          <w:lang w:val="ca-ES"/>
+        </w:rPr>
+        <w:t>un llistat</w:t>
+      </w:r>
+      <w:r>
+        <w:rPr>
+          <w:rFonts w:cs="Arial" w:ascii="Arial" w:hAnsi="Arial"/>
+          <w:lang w:val="ca-ES"/>
+        </w:rPr>
+        <w:t xml:space="preserve"> amb totes les series/pel·lícules que hagin sigut publicades aquell any.</w:t>
+      </w:r>
+    </w:p>
+    <w:p>
+      <w:pPr>
+        <w:pStyle w:val="Normal"/>
+        <w:rPr/>
+      </w:pPr>
+      <w:r>
+        <w:rPr>
+          <w:rFonts w:cs="Arial" w:ascii="Arial" w:hAnsi="Arial"/>
+          <w:lang w:val="ca-ES"/>
+        </w:rPr>
+        <w:t xml:space="preserve">Per fer el filtre per any hem utilitzat la comanda </w:t>
+      </w:r>
+      <w:r>
+        <w:rPr>
+          <w:rFonts w:cs="Arial" w:ascii="Arial" w:hAnsi="Arial"/>
+          <w:i/>
+          <w:iCs/>
+          <w:lang w:val="ca-ES"/>
+        </w:rPr>
+        <w:t>grep</w:t>
+      </w:r>
+      <w:r>
+        <w:rPr>
+          <w:rFonts w:cs="Arial" w:ascii="Arial" w:hAnsi="Arial"/>
+          <w:i w:val="false"/>
+          <w:iCs w:val="false"/>
+          <w:lang w:val="ca-ES"/>
+        </w:rPr>
+        <w:t>, aquesta comanda ens permet filtrar les linies que compleixin una expressió regular. En aquest cas, busquem els registres que tinguin l’any escollit a l’antepenúltim camp. Això és així per tractar correctament certs registres que inclouen una coma (el separador de camps) al títol o a la descripció. Si l’espressió regular estigues escrita per filtrar per la cinquena columna desde el principi de la línia en comptes de l’antepenúltima, els registres anteriors es filtrarien incorrectament.</w:t>
       </w:r>
     </w:p>
     <w:p>
@@ -308,8 +749,18 @@
         </w:rPr>
       </w:pPr>
       <w:r>
-        <w:rPr>
-          <w:rFonts w:cs="Arial" w:ascii="Arial" w:hAnsi="Arial"/>
+        <w:rPr/>
+      </w:r>
+    </w:p>
+    <w:p>
+      <w:pPr>
+        <w:pStyle w:val="Normal"/>
+        <w:rPr/>
+      </w:pPr>
+      <w:r>
+        <w:rPr>
+          <w:rFonts w:cs="Arial" w:ascii="Arial" w:hAnsi="Arial"/>
+          <w:i/>
           <w:lang w:val="ca-ES"/>
         </w:rPr>
         <w:t xml:space="preserve">La funció </w:t>
@@ -320,14 +771,69 @@
           <w:i/>
           <w:lang w:val="ca-ES"/>
         </w:rPr>
-        <w:t>llistar_per_any</w:t>
-      </w:r>
-      <w:r>
-        <w:rPr>
-          <w:rFonts w:cs="Arial" w:ascii="Arial" w:hAnsi="Arial"/>
-          <w:lang w:val="ca-ES"/>
-        </w:rPr>
-        <w:t>, llegeix un any introduït per l’usuari que després utilitzarà per mostrar per pantalla una llista amb totes les series/pel·lícules que hagin sigut publicades aquell any.</w:t>
+        <w:t>llistar_per_rating</w:t>
+      </w:r>
+      <w:r>
+        <w:rPr>
+          <w:rFonts w:cs="Arial" w:ascii="Arial" w:hAnsi="Arial"/>
+          <w:lang w:val="ca-ES"/>
+        </w:rPr>
+        <w:t xml:space="preserve"> </w:t>
+      </w:r>
+      <w:r>
+        <w:rPr>
+          <w:rFonts w:cs="Arial" w:ascii="Arial" w:hAnsi="Arial"/>
+          <w:lang w:val="ca-ES"/>
+        </w:rPr>
+        <w:t>mostra un menú on l’usuari pot escollir un número d’estrelles per filtrar o sortir. La funció</w:t>
+      </w:r>
+      <w:r>
+        <w:rPr>
+          <w:rFonts w:cs="Arial" w:ascii="Arial" w:hAnsi="Arial"/>
+          <w:lang w:val="ca-ES"/>
+        </w:rPr>
+        <w:t xml:space="preserve"> mostra</w:t>
+      </w:r>
+      <w:r>
+        <w:rPr>
+          <w:rFonts w:cs="Arial" w:ascii="Arial" w:hAnsi="Arial"/>
+          <w:lang w:val="ca-ES"/>
+        </w:rPr>
+        <w:t>rá</w:t>
+      </w:r>
+      <w:r>
+        <w:rPr>
+          <w:rFonts w:cs="Arial" w:ascii="Arial" w:hAnsi="Arial"/>
+          <w:lang w:val="ca-ES"/>
+        </w:rPr>
+        <w:t xml:space="preserve"> per pantalla les series/pel·lícules que tinguin el mateix nombre d’estrelles </w:t>
+      </w:r>
+      <w:r>
+        <w:rPr>
+          <w:rFonts w:cs="Arial" w:ascii="Arial" w:hAnsi="Arial"/>
+          <w:lang w:val="ca-ES"/>
+        </w:rPr>
+        <w:t xml:space="preserve">escollides per l’usuari </w:t>
+      </w:r>
+      <w:r>
+        <w:rPr>
+          <w:rFonts w:cs="Arial" w:ascii="Arial" w:hAnsi="Arial"/>
+          <w:lang w:val="ca-ES"/>
+        </w:rPr>
+        <w:t>o més.</w:t>
+      </w:r>
+    </w:p>
+    <w:p>
+      <w:pPr>
+        <w:pStyle w:val="Normal"/>
+        <w:rPr/>
+      </w:pPr>
+      <w:r>
+        <w:rPr>
+          <w:rFonts w:cs="Arial" w:ascii="Arial" w:hAnsi="Arial"/>
+          <w:lang w:val="ca-ES"/>
+        </w:rPr>
+        <w:t>Per fer això, quan l’usuari introdueix un numero, s’assigna un rating mínim i un rating máxim i es filtren les series que estiguin entre aquests dos ratings. Un cop s’han filtrat les series, s’ordenen per rating de menor a major i els donen format per mostrar-les. En donar format, es reemplaça el camp del rating numeric del 0 al 100 per un rating d’estrelles del 1 al 5. Finalment es mostren per pantalla.</w:t>
       </w:r>
     </w:p>
     <w:p>
@@ -335,24 +841,162 @@
         <w:pStyle w:val="Normal"/>
         <w:rPr>
           <w:rFonts w:ascii="Arial" w:hAnsi="Arial" w:cs="Arial"/>
-          <w:u w:val="single"/>
-          <w:lang w:val="ca-ES"/>
-        </w:rPr>
-      </w:pPr>
-      <w:r>
-        <w:rPr>
-          <w:rFonts w:cs="Arial" w:ascii="Arial" w:hAnsi="Arial"/>
-          <w:i/>
-          <w:lang w:val="ca-ES"/>
-        </w:rPr>
-        <w:t>llistar_per_rating</w:t>
-      </w:r>
-      <w:r>
-        <w:rPr>
-          <w:rFonts w:cs="Arial" w:ascii="Arial" w:hAnsi="Arial"/>
-          <w:lang w:val="ca-ES"/>
-        </w:rPr>
-        <w:t xml:space="preserve"> llegeix el nombre d’estrelles que ha entrat l’usuari i mostra per pantalla les series/pel·lícules que tinguin el mateix nombre d’estrelles o més.</w:t>
+          <w:lang w:val="ca-ES"/>
+        </w:rPr>
+      </w:pPr>
+      <w:r>
+        <w:rPr/>
+      </w:r>
+    </w:p>
+    <w:p>
+      <w:pPr>
+        <w:pStyle w:val="Normal"/>
+        <w:rPr/>
+      </w:pPr>
+      <w:r>
+        <w:rPr>
+          <w:rFonts w:cs="Arial" w:ascii="Arial" w:hAnsi="Arial"/>
+          <w:lang w:val="ca-ES"/>
+        </w:rPr>
+        <w:t xml:space="preserve">La ultima funció, </w:t>
+      </w:r>
+      <w:r>
+        <w:rPr>
+          <w:rFonts w:cs="Arial" w:ascii="Arial" w:hAnsi="Arial"/>
+          <w:i/>
+          <w:lang w:val="ca-ES"/>
+        </w:rPr>
+        <w:t>criteris_de_cerca</w:t>
+      </w:r>
+      <w:r>
+        <w:rPr>
+          <w:rFonts w:cs="Arial" w:ascii="Arial" w:hAnsi="Arial"/>
+          <w:lang w:val="ca-ES"/>
+        </w:rPr>
+        <w:t xml:space="preserve">, obre un menú on </w:t>
+      </w:r>
+      <w:r>
+        <w:rPr>
+          <w:rFonts w:cs="Arial" w:ascii="Arial" w:hAnsi="Arial"/>
+          <w:lang w:val="ca-ES"/>
+        </w:rPr>
+        <w:t>l’usuari pot</w:t>
+      </w:r>
+      <w:r>
+        <w:rPr>
+          <w:rFonts w:cs="Arial" w:ascii="Arial" w:hAnsi="Arial"/>
+          <w:lang w:val="ca-ES"/>
+        </w:rPr>
+        <w:t xml:space="preserve"> escollir entre modificar les preferències, eliminar-les, o mostrar-les.</w:t>
+      </w:r>
+    </w:p>
+    <w:p>
+      <w:pPr>
+        <w:pStyle w:val="Normal"/>
+        <w:rPr/>
+      </w:pPr>
+      <w:r>
+        <w:rPr>
+          <w:rFonts w:cs="Arial" w:ascii="Arial" w:hAnsi="Arial"/>
+          <w:lang w:val="ca-ES"/>
+        </w:rPr>
+        <w:t xml:space="preserve">Si escull modificar les preferències, haurà de seguir les instruccions i introduir els valors </w:t>
+      </w:r>
+      <w:r>
+        <w:rPr>
+          <w:rFonts w:cs="Arial" w:ascii="Arial" w:hAnsi="Arial"/>
+          <w:lang w:val="ca-ES"/>
+        </w:rPr>
+        <w:t>per a cada criteri (any, rating, stars)</w:t>
+      </w:r>
+      <w:r>
+        <w:rPr>
+          <w:rFonts w:cs="Arial" w:ascii="Arial" w:hAnsi="Arial"/>
+          <w:lang w:val="ca-ES"/>
+        </w:rPr>
+        <w:t xml:space="preserve">, si no introdueix </w:t>
+      </w:r>
+      <w:r>
+        <w:rPr>
+          <w:rFonts w:cs="Arial" w:ascii="Arial" w:hAnsi="Arial"/>
+          <w:lang w:val="ca-ES"/>
+        </w:rPr>
+        <w:t xml:space="preserve">cap valor a un criteri, aquest </w:t>
+      </w:r>
+      <w:r>
+        <w:rPr>
+          <w:rFonts w:cs="Arial" w:ascii="Arial" w:hAnsi="Arial"/>
+          <w:lang w:val="ca-ES"/>
+        </w:rPr>
+        <w:t>serà ignorat.</w:t>
+      </w:r>
+    </w:p>
+    <w:p>
+      <w:pPr>
+        <w:pStyle w:val="Normal"/>
+        <w:rPr/>
+      </w:pPr>
+      <w:r>
+        <w:rPr>
+          <w:rFonts w:cs="Arial" w:ascii="Arial" w:hAnsi="Arial"/>
+          <w:lang w:val="ca-ES"/>
+        </w:rPr>
+        <w:t xml:space="preserve">Si </w:t>
+      </w:r>
+      <w:r>
+        <w:rPr>
+          <w:rFonts w:cs="Arial" w:ascii="Arial" w:hAnsi="Arial"/>
+          <w:lang w:val="ca-ES"/>
+        </w:rPr>
+        <w:t>l’usuari escull</w:t>
+      </w:r>
+      <w:r>
+        <w:rPr>
+          <w:rFonts w:cs="Arial" w:ascii="Arial" w:hAnsi="Arial"/>
+          <w:lang w:val="ca-ES"/>
+        </w:rPr>
+        <w:t xml:space="preserve"> l’opció d’eliminar les preferències, s’eliminarà </w:t>
+      </w:r>
+      <w:r>
+        <w:rPr>
+          <w:rFonts w:cs="Arial" w:ascii="Arial" w:hAnsi="Arial"/>
+          <w:lang w:val="ca-ES"/>
+        </w:rPr>
+        <w:t>el fitxer on s’emmagatzemen els valors de les preferències.</w:t>
+      </w:r>
+    </w:p>
+    <w:p>
+      <w:pPr>
+        <w:pStyle w:val="Normal"/>
+        <w:rPr/>
+      </w:pPr>
+      <w:r>
+        <w:rPr>
+          <w:rFonts w:cs="Arial" w:ascii="Arial" w:hAnsi="Arial"/>
+          <w:lang w:val="ca-ES"/>
+        </w:rPr>
+        <w:t xml:space="preserve">Si </w:t>
+      </w:r>
+      <w:r>
+        <w:rPr>
+          <w:rFonts w:cs="Arial" w:ascii="Arial" w:hAnsi="Arial"/>
+          <w:lang w:val="ca-ES"/>
+        </w:rPr>
+        <w:t>escull</w:t>
+      </w:r>
+      <w:r>
+        <w:rPr>
+          <w:rFonts w:cs="Arial" w:ascii="Arial" w:hAnsi="Arial"/>
+          <w:lang w:val="ca-ES"/>
+        </w:rPr>
+        <w:t xml:space="preserve"> la tercera opció, mostrarà </w:t>
+      </w:r>
+      <w:r>
+        <w:rPr>
+          <w:rFonts w:cs="Arial" w:ascii="Arial" w:hAnsi="Arial"/>
+          <w:lang w:val="ca-ES"/>
+        </w:rPr>
+        <w:t>les preferències actuals, amb el seu nom i el seu valor.</w:t>
       </w:r>
     </w:p>
     <w:p>
@@ -360,35 +1004,15 @@
         <w:pStyle w:val="Normal"/>
         <w:rPr>
           <w:rFonts w:ascii="Arial" w:hAnsi="Arial" w:cs="Arial"/>
-          <w:i/>
-          <w:i/>
-          <w:lang w:val="ca-ES"/>
-        </w:rPr>
-      </w:pPr>
-      <w:r>
-        <w:rPr>
-          <w:rFonts w:cs="Arial" w:ascii="Arial" w:hAnsi="Arial"/>
-          <w:lang w:val="ca-ES"/>
-        </w:rPr>
-        <w:t xml:space="preserve">La ultima funció </w:t>
-      </w:r>
-      <w:r>
-        <w:rPr>
-          <w:rFonts w:cs="Arial" w:ascii="Arial" w:hAnsi="Arial"/>
-          <w:i/>
-          <w:lang w:val="ca-ES"/>
-        </w:rPr>
-        <w:t>criteris_de_cerca</w:t>
-      </w:r>
-      <w:r>
-        <w:rPr>
-          <w:rFonts w:cs="Arial" w:ascii="Arial" w:hAnsi="Arial"/>
-          <w:lang w:val="ca-ES"/>
-        </w:rPr>
-        <w:t>, obre un menú on pots escollir entre modificar les preferències, eliminar-les, o mostrar-les. Si esculls modificar les preferències, hauràs de seguir les instruccions i introduir els valors, si no introdueixes res aquell criteri serà ignorat. Si esculls l’opció d’eliminar les preferències, s’eliminaran els valors que hagis introduït als criteris. Si esculls la tercera opció, mostrarà el nom dels criteris i els valors que has entrat.</w:t>
+          <w:lang w:val="ca-ES"/>
+        </w:rPr>
+      </w:pPr>
+      <w:r>
+        <w:rPr/>
       </w:r>
       <w:bookmarkStart w:id="0" w:name="_GoBack"/>
-      <w:bookmarkEnd w:id="0"/>
+      <w:bookmarkStart w:id="1" w:name="_GoBack"/>
+      <w:bookmarkEnd w:id="1"/>
     </w:p>
     <w:p>
       <w:pPr>

</xml_diff>

<commit_message>
añadido curso al pdf
</commit_message>
<xml_diff>
--- a/informe_practica.docx
+++ b/informe_practica.docx
@@ -506,26 +506,6 @@
     <w:p>
       <w:pPr>
         <w:pStyle w:val="Normal"/>
-        <w:rPr>
-          <w:rFonts w:cs="Arial"/>
-          <w:b/>
-          <w:b/>
-          <w:sz w:val="24"/>
-          <w:lang w:val="ca-ES"/>
-        </w:rPr>
-      </w:pPr>
-      <w:r>
-        <w:rPr>
-          <w:rFonts w:cs="Arial"/>
-          <w:b/>
-          <w:sz w:val="24"/>
-          <w:lang w:val="ca-ES"/>
-        </w:rPr>
-      </w:r>
-    </w:p>
-    <w:p>
-      <w:pPr>
-        <w:pStyle w:val="Normal"/>
         <w:jc w:val="right"/>
         <w:rPr/>
       </w:pPr>
@@ -573,9 +553,7 @@
       <w:pPr>
         <w:pStyle w:val="Normal"/>
         <w:jc w:val="right"/>
-        <w:rPr>
-          <w:rFonts w:ascii="Arial" w:hAnsi="Arial"/>
-        </w:rPr>
+        <w:rPr/>
       </w:pPr>
       <w:r>
         <w:rPr>
@@ -584,6 +562,21 @@
           <w:lang w:val="ca-ES"/>
         </w:rPr>
         <w:t>Grup 45</w:t>
+      </w:r>
+    </w:p>
+    <w:p>
+      <w:pPr>
+        <w:pStyle w:val="Normal"/>
+        <w:jc w:val="right"/>
+        <w:rPr/>
+      </w:pPr>
+      <w:r>
+        <w:rPr>
+          <w:rFonts w:cs="Arial" w:ascii="Arial" w:hAnsi="Arial"/>
+          <w:sz w:val="24"/>
+          <w:lang w:val="ca-ES"/>
+        </w:rPr>
+        <w:t>Curs 2019-20</w:t>
       </w:r>
     </w:p>
     <w:p>

</xml_diff>